<commit_message>
Fixed Back Page. About to update TOC.
</commit_message>
<xml_diff>
--- a/FINAL COLOR OF LOVE-3-10-23-v20.docx
+++ b/FINAL COLOR OF LOVE-3-10-23-v20.docx
@@ -4464,6 +4464,12 @@
         </w:rPr>
         <w:t>Vaya con Dios</w:t>
       </w:r>
+      <w:r>
+        <w:rPr>
+          <w:rFonts w:ascii="Adobe Garamond Pro" w:hAnsi="Adobe Garamond Pro" w:cs="Adobe Garamond Pro"/>
+        </w:rPr>
+        <w:t>.</w:t>
+      </w:r>
     </w:p>
     <w:p>
       <w:pPr>
@@ -7550,9 +7556,6 @@
     <w:p>
       <w:pPr>
         <w:spacing w:line="360" w:lineRule="auto"/>
-        <w:rPr>
-          <w:noProof/>
-        </w:rPr>
       </w:pPr>
       <w:r>
         <w:rPr>
@@ -7575,31 +7578,6 @@
       <w:r>
         <w:br w:type="page"/>
       </w:r>
-      <w:r>
-        <w:rPr>
-          <w:noProof/>
-        </w:rPr>
-        <w:lastRenderedPageBreak/>
-        <w:br w:type="page"/>
-      </w:r>
-    </w:p>
-    <w:p>
-      <w:pPr>
-        <w:spacing w:line="360" w:lineRule="auto"/>
-        <w:sectPr>
-          <w:footerReference w:type="default" r:id="rId21"/>
-          <w:pgSz w:w="7920" w:h="12240" w:code="6"/>
-          <w:pgMar w:top="1440" w:right="1296" w:bottom="1440" w:left="0" w:header="0" w:footer="0" w:gutter="2016"/>
-          <w:cols w:space="720"/>
-          <w:formProt w:val="0"/>
-          <w:docGrid w:linePitch="240" w:charSpace="-6145"/>
-        </w:sectPr>
-      </w:pPr>
-    </w:p>
-    <w:p>
-      <w:pPr>
-        <w:spacing w:line="360" w:lineRule="auto"/>
-      </w:pPr>
       <w:r>
         <w:rPr>
           <w:noProof/>
@@ -7621,7 +7599,7 @@
                     <pic:cNvPicPr/>
                   </pic:nvPicPr>
                   <pic:blipFill>
-                    <a:blip r:embed="rId22">
+                    <a:blip r:embed="rId21">
                       <a:extLst>
                         <a:ext uri="{28A0092B-C50C-407E-A947-70E740481C1C}">
                           <a14:useLocalDpi xmlns:a14="http://schemas.microsoft.com/office/drawing/2010/main" val="0"/>
@@ -7688,6 +7666,7 @@
           <w:szCs w:val="28"/>
         </w:rPr>
         <w:sectPr>
+          <w:footerReference w:type="default" r:id="rId22"/>
           <w:pgSz w:w="7920" w:h="12240" w:code="6"/>
           <w:pgMar w:top="1440" w:right="1296" w:bottom="1440" w:left="0" w:header="0" w:footer="0" w:gutter="2016"/>
           <w:cols w:space="720"/>
@@ -7706,33 +7685,23 @@
           <w:szCs w:val="28"/>
         </w:rPr>
       </w:pPr>
-      <w:r>
+    </w:p>
+    <w:p>
+      <w:pPr>
+        <w:spacing w:line="360" w:lineRule="auto"/>
+        <w:jc w:val="center"/>
         <w:rPr>
           <w:rFonts w:ascii="PT Serif Caption" w:eastAsia="PT Serif Caption" w:hAnsi="PT Serif Caption" w:cs="PT Serif Caption"/>
           <w:sz w:val="28"/>
           <w:szCs w:val="28"/>
         </w:rPr>
-        <w:lastRenderedPageBreak/>
-        <w:br w:type="page"/>
-      </w:r>
-    </w:p>
-    <w:p>
-      <w:pPr>
-        <w:spacing w:line="360" w:lineRule="auto"/>
-        <w:jc w:val="center"/>
+      </w:pPr>
+      <w:r>
         <w:rPr>
           <w:rFonts w:ascii="PT Serif Caption" w:eastAsia="PT Serif Caption" w:hAnsi="PT Serif Caption" w:cs="PT Serif Caption"/>
           <w:sz w:val="28"/>
           <w:szCs w:val="28"/>
         </w:rPr>
-      </w:pPr>
-      <w:r>
-        <w:rPr>
-          <w:rFonts w:ascii="PT Serif Caption" w:eastAsia="PT Serif Caption" w:hAnsi="PT Serif Caption" w:cs="PT Serif Caption"/>
-          <w:sz w:val="28"/>
-          <w:szCs w:val="28"/>
-        </w:rPr>
-        <w:lastRenderedPageBreak/>
         <w:t>About the Author</w:t>
       </w:r>
     </w:p>

</xml_diff>

<commit_message>
Note that KDP can have errors also.
</commit_message>
<xml_diff>
--- a/FINAL COLOR OF LOVE-3-10-23-v20.docx
+++ b/FINAL COLOR OF LOVE-3-10-23-v20.docx
@@ -508,354 +508,6 @@
     </w:p>
     <w:p>
       <w:pPr>
-        <w:jc w:val="center"/>
-        <w:rPr>
-          <w:rFonts w:ascii="Palatino" w:eastAsia="Palatino" w:hAnsi="Palatino" w:cs="Palatino"/>
-          <w:sz w:val="48"/>
-          <w:szCs w:val="48"/>
-        </w:rPr>
-      </w:pPr>
-      <w:r>
-        <w:rPr>
-          <w:rFonts w:ascii="Palatino" w:eastAsia="Palatino" w:hAnsi="Palatino" w:cs="Palatino"/>
-          <w:sz w:val="48"/>
-          <w:szCs w:val="48"/>
-        </w:rPr>
-        <w:lastRenderedPageBreak/>
-        <w:t>Contents</w:t>
-      </w:r>
-    </w:p>
-    <w:p>
-      <w:pPr>
-        <w:jc w:val="center"/>
-        <w:rPr>
-          <w:rFonts w:ascii="PT Serif Caption" w:eastAsia="PT Serif Caption" w:hAnsi="PT Serif Caption" w:cs="PT Serif Caption"/>
-          <w:sz w:val="36"/>
-          <w:szCs w:val="36"/>
-        </w:rPr>
-      </w:pPr>
-    </w:p>
-    <w:p>
-      <w:pPr>
-        <w:rPr>
-          <w:rFonts w:ascii="PT Serif Caption" w:eastAsia="PT Serif Caption" w:hAnsi="PT Serif Caption" w:cs="PT Serif Caption"/>
-          <w:sz w:val="26"/>
-          <w:szCs w:val="26"/>
-        </w:rPr>
-      </w:pPr>
-      <w:r>
-        <w:rPr>
-          <w:rFonts w:ascii="PT Serif Caption" w:eastAsia="PT Serif Caption" w:hAnsi="PT Serif Caption" w:cs="PT Serif Caption"/>
-          <w:sz w:val="26"/>
-          <w:szCs w:val="26"/>
-        </w:rPr>
-        <w:t>Forty Years . . . . . . . . . . . . . . . . . . . . . . . . . . . . 1</w:t>
-      </w:r>
-    </w:p>
-    <w:p>
-      <w:pPr>
-        <w:rPr>
-          <w:rFonts w:ascii="PT Serif Caption" w:eastAsia="PT Serif Caption" w:hAnsi="PT Serif Caption" w:cs="PT Serif Caption"/>
-          <w:sz w:val="26"/>
-          <w:szCs w:val="26"/>
-        </w:rPr>
-      </w:pPr>
-    </w:p>
-    <w:p>
-      <w:pPr>
-        <w:rPr>
-          <w:rFonts w:ascii="PT Serif Caption" w:eastAsia="PT Serif Caption" w:hAnsi="PT Serif Caption" w:cs="PT Serif Caption"/>
-          <w:sz w:val="26"/>
-          <w:szCs w:val="26"/>
-        </w:rPr>
-      </w:pPr>
-      <w:r>
-        <w:rPr>
-          <w:rFonts w:ascii="PT Serif Caption" w:eastAsia="PT Serif Caption" w:hAnsi="PT Serif Caption" w:cs="PT Serif Caption"/>
-          <w:sz w:val="26"/>
-          <w:szCs w:val="26"/>
-        </w:rPr>
-        <w:t>Woodpecker: Searching for Enlightenment. . 4</w:t>
-      </w:r>
-    </w:p>
-    <w:p>
-      <w:pPr>
-        <w:rPr>
-          <w:rFonts w:ascii="PT Serif Caption" w:eastAsia="PT Serif Caption" w:hAnsi="PT Serif Caption" w:cs="PT Serif Caption"/>
-          <w:sz w:val="26"/>
-          <w:szCs w:val="26"/>
-        </w:rPr>
-      </w:pPr>
-    </w:p>
-    <w:p>
-      <w:pPr>
-        <w:rPr>
-          <w:rFonts w:ascii="PT Serif Caption" w:eastAsia="PT Serif Caption" w:hAnsi="PT Serif Caption" w:cs="PT Serif Caption"/>
-          <w:sz w:val="26"/>
-          <w:szCs w:val="26"/>
-        </w:rPr>
-      </w:pPr>
-      <w:r>
-        <w:rPr>
-          <w:rFonts w:ascii="PT Serif Caption" w:eastAsia="PT Serif Caption" w:hAnsi="PT Serif Caption" w:cs="PT Serif Caption"/>
-          <w:sz w:val="26"/>
-          <w:szCs w:val="26"/>
-        </w:rPr>
-        <w:t>The Color of Love . . . . . . . . . . . . . . . . . . . . . . .8</w:t>
-      </w:r>
-    </w:p>
-    <w:p>
-      <w:pPr>
-        <w:rPr>
-          <w:rFonts w:ascii="PT Serif Caption" w:eastAsia="PT Serif Caption" w:hAnsi="PT Serif Caption" w:cs="PT Serif Caption"/>
-          <w:sz w:val="26"/>
-          <w:szCs w:val="26"/>
-        </w:rPr>
-      </w:pPr>
-    </w:p>
-    <w:p>
-      <w:pPr>
-        <w:rPr>
-          <w:rFonts w:ascii="PT Serif Caption" w:eastAsia="PT Serif Caption" w:hAnsi="PT Serif Caption" w:cs="PT Serif Caption"/>
-          <w:sz w:val="26"/>
-          <w:szCs w:val="26"/>
-        </w:rPr>
-      </w:pPr>
-      <w:r>
-        <w:rPr>
-          <w:rFonts w:ascii="PT Serif Caption" w:eastAsia="PT Serif Caption" w:hAnsi="PT Serif Caption" w:cs="PT Serif Caption"/>
-          <w:sz w:val="26"/>
-          <w:szCs w:val="26"/>
-        </w:rPr>
-        <w:t>Beloved . . . . . . . . . . . . . . . . . . . . . . . . . . . . . . 10</w:t>
-      </w:r>
-    </w:p>
-    <w:p>
-      <w:pPr>
-        <w:rPr>
-          <w:rFonts w:ascii="PT Serif Caption" w:eastAsia="PT Serif Caption" w:hAnsi="PT Serif Caption" w:cs="PT Serif Caption"/>
-          <w:sz w:val="26"/>
-          <w:szCs w:val="26"/>
-        </w:rPr>
-      </w:pPr>
-    </w:p>
-    <w:p>
-      <w:pPr>
-        <w:rPr>
-          <w:rFonts w:ascii="PT Serif Caption" w:eastAsia="PT Serif Caption" w:hAnsi="PT Serif Caption" w:cs="PT Serif Caption"/>
-          <w:sz w:val="26"/>
-          <w:szCs w:val="26"/>
-        </w:rPr>
-      </w:pPr>
-      <w:r>
-        <w:rPr>
-          <w:rFonts w:ascii="PT Serif Caption" w:eastAsia="PT Serif Caption" w:hAnsi="PT Serif Caption" w:cs="PT Serif Caption"/>
-          <w:sz w:val="26"/>
-          <w:szCs w:val="26"/>
-        </w:rPr>
-        <w:t>The Password . . . . . . . . . . . . . . . . . . . . . . . . . 12</w:t>
-      </w:r>
-    </w:p>
-    <w:p>
-      <w:pPr>
-        <w:rPr>
-          <w:rFonts w:ascii="PT Serif Caption" w:eastAsia="PT Serif Caption" w:hAnsi="PT Serif Caption" w:cs="PT Serif Caption"/>
-          <w:sz w:val="26"/>
-          <w:szCs w:val="26"/>
-        </w:rPr>
-      </w:pPr>
-    </w:p>
-    <w:p>
-      <w:pPr>
-        <w:rPr>
-          <w:rFonts w:ascii="PT Serif Caption" w:eastAsia="PT Serif Caption" w:hAnsi="PT Serif Caption" w:cs="PT Serif Caption"/>
-          <w:sz w:val="26"/>
-          <w:szCs w:val="26"/>
-        </w:rPr>
-      </w:pPr>
-      <w:r>
-        <w:rPr>
-          <w:rFonts w:ascii="PT Serif Caption" w:eastAsia="PT Serif Caption" w:hAnsi="PT Serif Caption" w:cs="PT Serif Caption"/>
-          <w:sz w:val="26"/>
-          <w:szCs w:val="26"/>
-        </w:rPr>
-        <w:t>Compassion . . . . . . . . . . . . . . . . . . . . . . . . . . .14</w:t>
-      </w:r>
-    </w:p>
-    <w:p>
-      <w:pPr>
-        <w:rPr>
-          <w:rFonts w:ascii="PT Serif Caption" w:eastAsia="PT Serif Caption" w:hAnsi="PT Serif Caption" w:cs="PT Serif Caption"/>
-          <w:sz w:val="26"/>
-          <w:szCs w:val="26"/>
-        </w:rPr>
-      </w:pPr>
-    </w:p>
-    <w:p>
-      <w:pPr>
-        <w:rPr>
-          <w:rFonts w:ascii="PT Serif Caption" w:eastAsia="PT Serif Caption" w:hAnsi="PT Serif Caption" w:cs="PT Serif Caption"/>
-          <w:sz w:val="26"/>
-          <w:szCs w:val="26"/>
-        </w:rPr>
-      </w:pPr>
-      <w:r>
-        <w:rPr>
-          <w:rFonts w:ascii="PT Serif Caption" w:eastAsia="PT Serif Caption" w:hAnsi="PT Serif Caption" w:cs="PT Serif Caption"/>
-          <w:sz w:val="26"/>
-          <w:szCs w:val="26"/>
-        </w:rPr>
-        <w:t xml:space="preserve">Life on the Land . . . . . . . . . . . . . . . . . . . . . . . 16 </w:t>
-      </w:r>
-    </w:p>
-    <w:p>
-      <w:pPr>
-        <w:rPr>
-          <w:rFonts w:ascii="PT Serif Caption" w:eastAsia="PT Serif Caption" w:hAnsi="PT Serif Caption" w:cs="PT Serif Caption"/>
-          <w:sz w:val="26"/>
-          <w:szCs w:val="26"/>
-        </w:rPr>
-      </w:pPr>
-    </w:p>
-    <w:p>
-      <w:pPr>
-        <w:rPr>
-          <w:rFonts w:ascii="PT Serif Caption" w:eastAsia="PT Serif Caption" w:hAnsi="PT Serif Caption" w:cs="PT Serif Caption"/>
-          <w:sz w:val="26"/>
-          <w:szCs w:val="26"/>
-        </w:rPr>
-      </w:pPr>
-      <w:r>
-        <w:rPr>
-          <w:rFonts w:ascii="PT Serif Caption" w:eastAsia="PT Serif Caption" w:hAnsi="PT Serif Caption" w:cs="PT Serif Caption"/>
-          <w:sz w:val="26"/>
-          <w:szCs w:val="26"/>
-        </w:rPr>
-        <w:t>Good-byes . . . . . . . . . . . . . . . . . . . . . . . . . . . .18</w:t>
-      </w:r>
-    </w:p>
-    <w:p>
-      <w:pPr>
-        <w:rPr>
-          <w:rFonts w:ascii="PT Serif Caption" w:eastAsia="PT Serif Caption" w:hAnsi="PT Serif Caption" w:cs="PT Serif Caption"/>
-          <w:sz w:val="26"/>
-          <w:szCs w:val="26"/>
-        </w:rPr>
-      </w:pPr>
-    </w:p>
-    <w:p>
-      <w:pPr>
-        <w:rPr>
-          <w:rFonts w:ascii="PT Serif Caption" w:eastAsia="PT Serif Caption" w:hAnsi="PT Serif Caption" w:cs="PT Serif Caption"/>
-          <w:sz w:val="26"/>
-          <w:szCs w:val="26"/>
-        </w:rPr>
-      </w:pPr>
-      <w:r>
-        <w:rPr>
-          <w:rFonts w:ascii="PT Serif Caption" w:eastAsia="PT Serif Caption" w:hAnsi="PT Serif Caption" w:cs="PT Serif Caption"/>
-          <w:sz w:val="26"/>
-          <w:szCs w:val="26"/>
-        </w:rPr>
-        <w:t>On the Road to Santa Fe . . . . . . . . . . . . . . . . 19</w:t>
-      </w:r>
-    </w:p>
-    <w:p>
-      <w:pPr>
-        <w:rPr>
-          <w:rFonts w:ascii="PT Serif Caption" w:eastAsia="PT Serif Caption" w:hAnsi="PT Serif Caption" w:cs="PT Serif Caption"/>
-          <w:sz w:val="26"/>
-          <w:szCs w:val="26"/>
-        </w:rPr>
-      </w:pPr>
-    </w:p>
-    <w:p>
-      <w:pPr>
-        <w:rPr>
-          <w:rFonts w:ascii="PT Serif Caption" w:eastAsia="PT Serif Caption" w:hAnsi="PT Serif Caption" w:cs="PT Serif Caption"/>
-          <w:sz w:val="26"/>
-          <w:szCs w:val="26"/>
-        </w:rPr>
-      </w:pPr>
-      <w:r>
-        <w:rPr>
-          <w:rFonts w:ascii="PT Serif Caption" w:eastAsia="PT Serif Caption" w:hAnsi="PT Serif Caption" w:cs="PT Serif Caption"/>
-          <w:sz w:val="26"/>
-          <w:szCs w:val="26"/>
-        </w:rPr>
-        <w:t>Several Days on Earth . . . . . . . . . . . . . . . . . . 20</w:t>
-      </w:r>
-    </w:p>
-    <w:p>
-      <w:pPr>
-        <w:rPr>
-          <w:rFonts w:ascii="PT Serif Caption" w:eastAsia="PT Serif Caption" w:hAnsi="PT Serif Caption" w:cs="PT Serif Caption"/>
-          <w:sz w:val="26"/>
-          <w:szCs w:val="26"/>
-        </w:rPr>
-      </w:pPr>
-    </w:p>
-    <w:p>
-      <w:pPr>
-        <w:rPr>
-          <w:rFonts w:ascii="PT Serif Caption" w:eastAsia="PT Serif Caption" w:hAnsi="PT Serif Caption" w:cs="PT Serif Caption"/>
-          <w:sz w:val="26"/>
-          <w:szCs w:val="26"/>
-        </w:rPr>
-      </w:pPr>
-      <w:r>
-        <w:rPr>
-          <w:rFonts w:ascii="PT Serif Caption" w:eastAsia="PT Serif Caption" w:hAnsi="PT Serif Caption" w:cs="PT Serif Caption"/>
-          <w:sz w:val="26"/>
-          <w:szCs w:val="26"/>
-        </w:rPr>
-        <w:t>The Nose . . . . . . . . . . . . . . . . . . . . . . . . . . . .  23</w:t>
-      </w:r>
-    </w:p>
-    <w:p>
-      <w:pPr>
-        <w:rPr>
-          <w:rFonts w:ascii="PT Serif Caption" w:eastAsia="PT Serif Caption" w:hAnsi="PT Serif Caption" w:cs="PT Serif Caption"/>
-          <w:sz w:val="26"/>
-          <w:szCs w:val="26"/>
-        </w:rPr>
-      </w:pPr>
-    </w:p>
-    <w:p>
-      <w:pPr>
-        <w:rPr>
-          <w:rFonts w:ascii="PT Serif Caption" w:eastAsia="PT Serif Caption" w:hAnsi="PT Serif Caption" w:cs="PT Serif Caption"/>
-          <w:sz w:val="26"/>
-          <w:szCs w:val="26"/>
-        </w:rPr>
-      </w:pPr>
-      <w:r>
-        <w:rPr>
-          <w:rFonts w:ascii="PT Serif Caption" w:eastAsia="PT Serif Caption" w:hAnsi="PT Serif Caption" w:cs="PT Serif Caption"/>
-          <w:sz w:val="26"/>
-          <w:szCs w:val="26"/>
-        </w:rPr>
-        <w:t>Katie . . . . . . . . . . . . . . . . . . . . . . . . . . . . . . . . 25</w:t>
-      </w:r>
-    </w:p>
-    <w:p>
-      <w:pPr>
-        <w:ind w:right="810"/>
-        <w:rPr>
-          <w:rFonts w:ascii="Adobe Garamond Pro" w:eastAsia="Adobe Garamond Pro" w:hAnsi="Adobe Garamond Pro" w:cs="Adobe Garamond Pro"/>
-          <w:i/>
-          <w:iCs/>
-        </w:rPr>
-      </w:pPr>
-    </w:p>
-    <w:p>
-      <w:r>
-        <w:lastRenderedPageBreak/>
-        <w:br w:type="page"/>
-      </w:r>
-    </w:p>
-    <w:p>
-      <w:pPr>
         <w:ind w:right="810"/>
         <w:jc w:val="center"/>
         <w:rPr>
@@ -1042,19 +694,16 @@
       </w:r>
     </w:p>
     <w:p>
-      <w:r>
-        <w:br w:type="page"/>
-      </w:r>
-    </w:p>
-    <w:p>
-      <w:pPr>
-        <w:jc w:val="center"/>
+      <w:pPr>
         <w:rPr>
           <w:rFonts w:ascii="Adobe Garamond Pro" w:eastAsia="Adobe Garamond Pro" w:hAnsi="Adobe Garamond Pro" w:cs="Adobe Garamond Pro"/>
           <w:i/>
           <w:iCs/>
         </w:rPr>
       </w:pPr>
+      <w:r>
+        <w:br w:type="page"/>
+      </w:r>
     </w:p>
     <w:p>
       <w:pPr>
@@ -1172,7 +821,75 @@
           <w:i/>
           <w:iCs/>
         </w:rPr>
-        <w:t>Special thanks to my wonderfully kind and patient editor, Phaedra Greenwood, without whom these poems would never have seen the light of day. Salud! Salud! Thanks also to Alexander Levy, for the elegant, original book design.</w:t>
+        <w:t xml:space="preserve">Special thanks to my wonderfully kind and patient editor, Phaedra Greenwood, without whom these poems would never have seen the light of day. </w:t>
+      </w:r>
+      <w:proofErr w:type="spellStart"/>
+      <w:r>
+        <w:rPr>
+          <w:rFonts w:ascii="Adobe Garamond Pro" w:eastAsia="Adobe Garamond Pro" w:hAnsi="Adobe Garamond Pro" w:cs="Adobe Garamond Pro"/>
+          <w:i/>
+          <w:iCs/>
+        </w:rPr>
+        <w:t>Salud</w:t>
+      </w:r>
+      <w:proofErr w:type="spellEnd"/>
+      <w:r>
+        <w:rPr>
+          <w:rFonts w:ascii="Adobe Garamond Pro" w:eastAsia="Adobe Garamond Pro" w:hAnsi="Adobe Garamond Pro" w:cs="Adobe Garamond Pro"/>
+          <w:i/>
+          <w:iCs/>
+        </w:rPr>
+        <w:t xml:space="preserve">! </w:t>
+      </w:r>
+      <w:proofErr w:type="spellStart"/>
+      <w:r>
+        <w:rPr>
+          <w:rFonts w:ascii="Adobe Garamond Pro" w:eastAsia="Adobe Garamond Pro" w:hAnsi="Adobe Garamond Pro" w:cs="Adobe Garamond Pro"/>
+          <w:i/>
+          <w:iCs/>
+        </w:rPr>
+        <w:t>Salud</w:t>
+      </w:r>
+      <w:proofErr w:type="spellEnd"/>
+      <w:r>
+        <w:rPr>
+          <w:rFonts w:ascii="Adobe Garamond Pro" w:eastAsia="Adobe Garamond Pro" w:hAnsi="Adobe Garamond Pro" w:cs="Adobe Garamond Pro"/>
+          <w:i/>
+          <w:iCs/>
+        </w:rPr>
+        <w:t xml:space="preserve">! Thanks also to Alexander Levy, for </w:t>
+      </w:r>
+      <w:r>
+        <w:rPr>
+          <w:rFonts w:ascii="Adobe Garamond Pro" w:eastAsia="Adobe Garamond Pro" w:hAnsi="Adobe Garamond Pro" w:cs="Adobe Garamond Pro"/>
+          <w:i/>
+          <w:iCs/>
+        </w:rPr>
+        <w:t>contributing to the</w:t>
+      </w:r>
+      <w:r>
+        <w:rPr>
+          <w:rFonts w:ascii="Adobe Garamond Pro" w:eastAsia="Adobe Garamond Pro" w:hAnsi="Adobe Garamond Pro" w:cs="Adobe Garamond Pro"/>
+          <w:i/>
+          <w:iCs/>
+        </w:rPr>
+        <w:t xml:space="preserve"> book</w:t>
+      </w:r>
+      <w:r>
+        <w:rPr>
+          <w:rFonts w:ascii="Adobe Garamond Pro" w:eastAsia="Adobe Garamond Pro" w:hAnsi="Adobe Garamond Pro" w:cs="Adobe Garamond Pro"/>
+          <w:i/>
+          <w:iCs/>
+        </w:rPr>
+        <w:t>’s</w:t>
+      </w:r>
+      <w:r>
+        <w:rPr>
+          <w:rFonts w:ascii="Adobe Garamond Pro" w:eastAsia="Adobe Garamond Pro" w:hAnsi="Adobe Garamond Pro" w:cs="Adobe Garamond Pro"/>
+          <w:i/>
+          <w:iCs/>
+        </w:rPr>
+        <w:t xml:space="preserve"> design.</w:t>
       </w:r>
     </w:p>
     <w:p>
@@ -1187,6 +904,338 @@
           <w:iCs/>
         </w:rPr>
         <w:br w:type="page"/>
+      </w:r>
+    </w:p>
+    <w:p/>
+    <w:p>
+      <w:pPr>
+        <w:jc w:val="center"/>
+        <w:rPr>
+          <w:rFonts w:ascii="Palatino" w:eastAsia="Palatino" w:hAnsi="Palatino" w:cs="Palatino"/>
+          <w:sz w:val="48"/>
+          <w:szCs w:val="48"/>
+        </w:rPr>
+      </w:pPr>
+      <w:r>
+        <w:rPr>
+          <w:rFonts w:ascii="Palatino" w:eastAsia="Palatino" w:hAnsi="Palatino" w:cs="Palatino"/>
+          <w:sz w:val="48"/>
+          <w:szCs w:val="48"/>
+        </w:rPr>
+        <w:t>Contents</w:t>
+      </w:r>
+    </w:p>
+    <w:p>
+      <w:pPr>
+        <w:jc w:val="center"/>
+        <w:rPr>
+          <w:rFonts w:ascii="PT Serif Caption" w:eastAsia="PT Serif Caption" w:hAnsi="PT Serif Caption" w:cs="PT Serif Caption"/>
+          <w:sz w:val="36"/>
+          <w:szCs w:val="36"/>
+        </w:rPr>
+      </w:pPr>
+    </w:p>
+    <w:p>
+      <w:pPr>
+        <w:rPr>
+          <w:rFonts w:ascii="PT Serif Caption" w:eastAsia="PT Serif Caption" w:hAnsi="PT Serif Caption" w:cs="PT Serif Caption"/>
+          <w:sz w:val="26"/>
+          <w:szCs w:val="26"/>
+        </w:rPr>
+      </w:pPr>
+      <w:r>
+        <w:rPr>
+          <w:rFonts w:ascii="PT Serif Caption" w:eastAsia="PT Serif Caption" w:hAnsi="PT Serif Caption" w:cs="PT Serif Caption"/>
+          <w:sz w:val="26"/>
+          <w:szCs w:val="26"/>
+        </w:rPr>
+        <w:t>Forty Years . . . . . . . . . . . . . . . . . . . . . . . . . . . . 1</w:t>
+      </w:r>
+    </w:p>
+    <w:p>
+      <w:pPr>
+        <w:rPr>
+          <w:rFonts w:ascii="PT Serif Caption" w:eastAsia="PT Serif Caption" w:hAnsi="PT Serif Caption" w:cs="PT Serif Caption"/>
+          <w:sz w:val="26"/>
+          <w:szCs w:val="26"/>
+        </w:rPr>
+      </w:pPr>
+    </w:p>
+    <w:p>
+      <w:pPr>
+        <w:rPr>
+          <w:rFonts w:ascii="PT Serif Caption" w:eastAsia="PT Serif Caption" w:hAnsi="PT Serif Caption" w:cs="PT Serif Caption"/>
+          <w:sz w:val="26"/>
+          <w:szCs w:val="26"/>
+        </w:rPr>
+      </w:pPr>
+      <w:r>
+        <w:rPr>
+          <w:rFonts w:ascii="PT Serif Caption" w:eastAsia="PT Serif Caption" w:hAnsi="PT Serif Caption" w:cs="PT Serif Caption"/>
+          <w:sz w:val="26"/>
+          <w:szCs w:val="26"/>
+        </w:rPr>
+        <w:t>Woodpecker: Searching for Enlightenment. . 4</w:t>
+      </w:r>
+    </w:p>
+    <w:p>
+      <w:pPr>
+        <w:rPr>
+          <w:rFonts w:ascii="PT Serif Caption" w:eastAsia="PT Serif Caption" w:hAnsi="PT Serif Caption" w:cs="PT Serif Caption"/>
+          <w:sz w:val="26"/>
+          <w:szCs w:val="26"/>
+        </w:rPr>
+      </w:pPr>
+    </w:p>
+    <w:p>
+      <w:pPr>
+        <w:rPr>
+          <w:rFonts w:ascii="PT Serif Caption" w:eastAsia="PT Serif Caption" w:hAnsi="PT Serif Caption" w:cs="PT Serif Caption"/>
+          <w:sz w:val="26"/>
+          <w:szCs w:val="26"/>
+        </w:rPr>
+      </w:pPr>
+      <w:r>
+        <w:rPr>
+          <w:rFonts w:ascii="PT Serif Caption" w:eastAsia="PT Serif Caption" w:hAnsi="PT Serif Caption" w:cs="PT Serif Caption"/>
+          <w:sz w:val="26"/>
+          <w:szCs w:val="26"/>
+        </w:rPr>
+        <w:t>The Color of Love . . . . . . . . . . . . . . . . . . . . . . .8</w:t>
+      </w:r>
+    </w:p>
+    <w:p>
+      <w:pPr>
+        <w:rPr>
+          <w:rFonts w:ascii="PT Serif Caption" w:eastAsia="PT Serif Caption" w:hAnsi="PT Serif Caption" w:cs="PT Serif Caption"/>
+          <w:sz w:val="26"/>
+          <w:szCs w:val="26"/>
+        </w:rPr>
+      </w:pPr>
+    </w:p>
+    <w:p>
+      <w:pPr>
+        <w:rPr>
+          <w:rFonts w:ascii="PT Serif Caption" w:eastAsia="PT Serif Caption" w:hAnsi="PT Serif Caption" w:cs="PT Serif Caption"/>
+          <w:sz w:val="26"/>
+          <w:szCs w:val="26"/>
+        </w:rPr>
+      </w:pPr>
+      <w:r>
+        <w:rPr>
+          <w:rFonts w:ascii="PT Serif Caption" w:eastAsia="PT Serif Caption" w:hAnsi="PT Serif Caption" w:cs="PT Serif Caption"/>
+          <w:sz w:val="26"/>
+          <w:szCs w:val="26"/>
+        </w:rPr>
+        <w:t>Beloved . . . . . . . . . . . . . . . . . . . . . . . . . . . . . . 10</w:t>
+      </w:r>
+    </w:p>
+    <w:p>
+      <w:pPr>
+        <w:rPr>
+          <w:rFonts w:ascii="PT Serif Caption" w:eastAsia="PT Serif Caption" w:hAnsi="PT Serif Caption" w:cs="PT Serif Caption"/>
+          <w:sz w:val="26"/>
+          <w:szCs w:val="26"/>
+        </w:rPr>
+      </w:pPr>
+    </w:p>
+    <w:p>
+      <w:pPr>
+        <w:rPr>
+          <w:rFonts w:ascii="PT Serif Caption" w:eastAsia="PT Serif Caption" w:hAnsi="PT Serif Caption" w:cs="PT Serif Caption"/>
+          <w:sz w:val="26"/>
+          <w:szCs w:val="26"/>
+        </w:rPr>
+      </w:pPr>
+      <w:r>
+        <w:rPr>
+          <w:rFonts w:ascii="PT Serif Caption" w:eastAsia="PT Serif Caption" w:hAnsi="PT Serif Caption" w:cs="PT Serif Caption"/>
+          <w:sz w:val="26"/>
+          <w:szCs w:val="26"/>
+        </w:rPr>
+        <w:t>The Password . . . . . . . . . . . . . . . . . . . . . . . . . 12</w:t>
+      </w:r>
+    </w:p>
+    <w:p>
+      <w:pPr>
+        <w:rPr>
+          <w:rFonts w:ascii="PT Serif Caption" w:eastAsia="PT Serif Caption" w:hAnsi="PT Serif Caption" w:cs="PT Serif Caption"/>
+          <w:sz w:val="26"/>
+          <w:szCs w:val="26"/>
+        </w:rPr>
+      </w:pPr>
+    </w:p>
+    <w:p>
+      <w:pPr>
+        <w:rPr>
+          <w:rFonts w:ascii="PT Serif Caption" w:eastAsia="PT Serif Caption" w:hAnsi="PT Serif Caption" w:cs="PT Serif Caption"/>
+          <w:sz w:val="26"/>
+          <w:szCs w:val="26"/>
+        </w:rPr>
+      </w:pPr>
+      <w:r>
+        <w:rPr>
+          <w:rFonts w:ascii="PT Serif Caption" w:eastAsia="PT Serif Caption" w:hAnsi="PT Serif Caption" w:cs="PT Serif Caption"/>
+          <w:sz w:val="26"/>
+          <w:szCs w:val="26"/>
+        </w:rPr>
+        <w:t>Compassion . . . . . . . . . . . . . . . . . . . . . . . . . . .14</w:t>
+      </w:r>
+    </w:p>
+    <w:p>
+      <w:pPr>
+        <w:rPr>
+          <w:rFonts w:ascii="PT Serif Caption" w:eastAsia="PT Serif Caption" w:hAnsi="PT Serif Caption" w:cs="PT Serif Caption"/>
+          <w:sz w:val="26"/>
+          <w:szCs w:val="26"/>
+        </w:rPr>
+      </w:pPr>
+    </w:p>
+    <w:p>
+      <w:pPr>
+        <w:rPr>
+          <w:rFonts w:ascii="PT Serif Caption" w:eastAsia="PT Serif Caption" w:hAnsi="PT Serif Caption" w:cs="PT Serif Caption"/>
+          <w:sz w:val="26"/>
+          <w:szCs w:val="26"/>
+        </w:rPr>
+      </w:pPr>
+      <w:r>
+        <w:rPr>
+          <w:rFonts w:ascii="PT Serif Caption" w:eastAsia="PT Serif Caption" w:hAnsi="PT Serif Caption" w:cs="PT Serif Caption"/>
+          <w:sz w:val="26"/>
+          <w:szCs w:val="26"/>
+        </w:rPr>
+        <w:t xml:space="preserve">Life on the Land . . . . . . . . . . . . . . . . . . . . . . . 16 </w:t>
+      </w:r>
+    </w:p>
+    <w:p>
+      <w:pPr>
+        <w:rPr>
+          <w:rFonts w:ascii="PT Serif Caption" w:eastAsia="PT Serif Caption" w:hAnsi="PT Serif Caption" w:cs="PT Serif Caption"/>
+          <w:sz w:val="26"/>
+          <w:szCs w:val="26"/>
+        </w:rPr>
+      </w:pPr>
+    </w:p>
+    <w:p>
+      <w:pPr>
+        <w:rPr>
+          <w:rFonts w:ascii="PT Serif Caption" w:eastAsia="PT Serif Caption" w:hAnsi="PT Serif Caption" w:cs="PT Serif Caption"/>
+          <w:sz w:val="26"/>
+          <w:szCs w:val="26"/>
+        </w:rPr>
+      </w:pPr>
+      <w:r>
+        <w:rPr>
+          <w:rFonts w:ascii="PT Serif Caption" w:eastAsia="PT Serif Caption" w:hAnsi="PT Serif Caption" w:cs="PT Serif Caption"/>
+          <w:sz w:val="26"/>
+          <w:szCs w:val="26"/>
+        </w:rPr>
+        <w:t>Good-byes . . . . . . . . . . . . . . . . . . . . . . . . . . . .18</w:t>
+      </w:r>
+    </w:p>
+    <w:p>
+      <w:pPr>
+        <w:rPr>
+          <w:rFonts w:ascii="PT Serif Caption" w:eastAsia="PT Serif Caption" w:hAnsi="PT Serif Caption" w:cs="PT Serif Caption"/>
+          <w:sz w:val="26"/>
+          <w:szCs w:val="26"/>
+        </w:rPr>
+      </w:pPr>
+    </w:p>
+    <w:p>
+      <w:pPr>
+        <w:rPr>
+          <w:rFonts w:ascii="PT Serif Caption" w:eastAsia="PT Serif Caption" w:hAnsi="PT Serif Caption" w:cs="PT Serif Caption"/>
+          <w:sz w:val="26"/>
+          <w:szCs w:val="26"/>
+        </w:rPr>
+      </w:pPr>
+      <w:r>
+        <w:rPr>
+          <w:rFonts w:ascii="PT Serif Caption" w:eastAsia="PT Serif Caption" w:hAnsi="PT Serif Caption" w:cs="PT Serif Caption"/>
+          <w:sz w:val="26"/>
+          <w:szCs w:val="26"/>
+        </w:rPr>
+        <w:t>On the Road to Santa Fe . . . . . . . . . . . . . . . . 19</w:t>
+      </w:r>
+    </w:p>
+    <w:p>
+      <w:pPr>
+        <w:rPr>
+          <w:rFonts w:ascii="PT Serif Caption" w:eastAsia="PT Serif Caption" w:hAnsi="PT Serif Caption" w:cs="PT Serif Caption"/>
+          <w:sz w:val="26"/>
+          <w:szCs w:val="26"/>
+        </w:rPr>
+      </w:pPr>
+    </w:p>
+    <w:p>
+      <w:pPr>
+        <w:rPr>
+          <w:rFonts w:ascii="PT Serif Caption" w:eastAsia="PT Serif Caption" w:hAnsi="PT Serif Caption" w:cs="PT Serif Caption"/>
+          <w:sz w:val="26"/>
+          <w:szCs w:val="26"/>
+        </w:rPr>
+      </w:pPr>
+      <w:r>
+        <w:rPr>
+          <w:rFonts w:ascii="PT Serif Caption" w:eastAsia="PT Serif Caption" w:hAnsi="PT Serif Caption" w:cs="PT Serif Caption"/>
+          <w:sz w:val="26"/>
+          <w:szCs w:val="26"/>
+        </w:rPr>
+        <w:t>Several Days on Earth . . . . . . . . . . . . . . . . . . 20</w:t>
+      </w:r>
+    </w:p>
+    <w:p>
+      <w:pPr>
+        <w:rPr>
+          <w:rFonts w:ascii="PT Serif Caption" w:eastAsia="PT Serif Caption" w:hAnsi="PT Serif Caption" w:cs="PT Serif Caption"/>
+          <w:sz w:val="26"/>
+          <w:szCs w:val="26"/>
+        </w:rPr>
+      </w:pPr>
+    </w:p>
+    <w:p>
+      <w:pPr>
+        <w:rPr>
+          <w:rFonts w:ascii="PT Serif Caption" w:eastAsia="PT Serif Caption" w:hAnsi="PT Serif Caption" w:cs="PT Serif Caption"/>
+          <w:sz w:val="26"/>
+          <w:szCs w:val="26"/>
+        </w:rPr>
+      </w:pPr>
+      <w:r>
+        <w:rPr>
+          <w:rFonts w:ascii="PT Serif Caption" w:eastAsia="PT Serif Caption" w:hAnsi="PT Serif Caption" w:cs="PT Serif Caption"/>
+          <w:sz w:val="26"/>
+          <w:szCs w:val="26"/>
+        </w:rPr>
+        <w:t>The Nose . . . . . . . . . . . . . . . . . . . . . . . . . . . .  23</w:t>
+      </w:r>
+    </w:p>
+    <w:p>
+      <w:pPr>
+        <w:rPr>
+          <w:rFonts w:ascii="PT Serif Caption" w:eastAsia="PT Serif Caption" w:hAnsi="PT Serif Caption" w:cs="PT Serif Caption"/>
+          <w:sz w:val="26"/>
+          <w:szCs w:val="26"/>
+        </w:rPr>
+      </w:pPr>
+    </w:p>
+    <w:p>
+      <w:pPr>
+        <w:rPr>
+          <w:rFonts w:ascii="PT Serif Caption" w:eastAsia="PT Serif Caption" w:hAnsi="PT Serif Caption" w:cs="PT Serif Caption"/>
+          <w:sz w:val="26"/>
+          <w:szCs w:val="26"/>
+        </w:rPr>
+      </w:pPr>
+      <w:r>
+        <w:rPr>
+          <w:rFonts w:ascii="PT Serif Caption" w:eastAsia="PT Serif Caption" w:hAnsi="PT Serif Caption" w:cs="PT Serif Caption"/>
+          <w:sz w:val="26"/>
+          <w:szCs w:val="26"/>
+        </w:rPr>
+        <w:t>Katie . . . . . . . . . . . . . . . . . . . . . . . . . . . . . . . . 25</w:t>
       </w:r>
     </w:p>
     <w:p>
@@ -8848,6 +8897,7 @@
   <w:style w:type="paragraph" w:default="1" w:styleId="Normal">
     <w:name w:val="Normal"/>
     <w:qFormat/>
+    <w:rsid w:val="00F419EC"/>
     <w:pPr>
       <w:widowControl w:val="0"/>
       <w:suppressAutoHyphens/>

</xml_diff>